<commit_message>
table1: fix interp + styling cells no operables
</commit_message>
<xml_diff>
--- a/documentacion/Tutorial.docx
+++ b/documentacion/Tutorial.docx
@@ -55,6 +55,27 @@
         <w:rPr>
           <w:lang w:val="es-CL"/>
         </w:rPr>
+        <w:t>Br</w:t>
+      </w:r>
+      <w:r>
+        <w:rPr>
+          <w:lang w:val="es-CL"/>
+        </w:rPr>
+        <w:t>owser: Google Chrome</w:t>
+      </w:r>
+      <w:bookmarkStart w:id="0" w:name="_GoBack"/>
+      <w:bookmarkEnd w:id="0"/>
+    </w:p>
+    <w:p>
+      <w:pPr>
+        <w:rPr>
+          <w:lang w:val="es-CL"/>
+        </w:rPr>
+      </w:pPr>
+      <w:r>
+        <w:rPr>
+          <w:lang w:val="es-CL"/>
+        </w:rPr>
         <w:t>Mantras de l</w:t>
       </w:r>
       <w:r>
@@ -79,35 +100,7 @@
         <w:rPr>
           <w:lang w:val="es-CL"/>
         </w:rPr>
-        <w:t xml:space="preserve">El futuro es impredecible, o al menos, el costo de </w:t>
-      </w:r>
-      <w:proofErr w:type="spellStart"/>
-      <w:r>
-        <w:rPr>
-          <w:lang w:val="es-CL"/>
-        </w:rPr>
-        <w:t>bid</w:t>
-      </w:r>
-      <w:proofErr w:type="spellEnd"/>
-      <w:r>
-        <w:rPr>
-          <w:lang w:val="es-CL"/>
-        </w:rPr>
-        <w:t>/</w:t>
-      </w:r>
-      <w:proofErr w:type="spellStart"/>
-      <w:r>
-        <w:rPr>
-          <w:lang w:val="es-CL"/>
-        </w:rPr>
-        <w:t>offer</w:t>
-      </w:r>
-      <w:proofErr w:type="spellEnd"/>
-      <w:r>
-        <w:rPr>
-          <w:lang w:val="es-CL"/>
-        </w:rPr>
-        <w:t xml:space="preserve"> no compensa </w:t>
+        <w:t xml:space="preserve">El futuro es impredecible, o al menos, el costo de bid/offer no compensa </w:t>
       </w:r>
       <w:r>
         <w:rPr>
@@ -167,19 +160,7 @@
         <w:rPr>
           <w:lang w:val="es-CL"/>
         </w:rPr>
-        <w:t xml:space="preserve">El </w:t>
-      </w:r>
-      <w:r>
-        <w:rPr>
-          <w:lang w:val="es-CL"/>
-        </w:rPr>
-        <w:t>pasado</w:t>
-      </w:r>
-      <w:r>
-        <w:rPr>
-          <w:lang w:val="es-CL"/>
-        </w:rPr>
-        <w:t xml:space="preserve"> es observable, por ende, modelable </w:t>
+        <w:t xml:space="preserve">El pasado es observable, por ende, modelable </w:t>
       </w:r>
       <w:r>
         <w:rPr>
@@ -228,7 +209,6 @@
           <w:lang w:val="es-CL"/>
         </w:rPr>
       </w:pPr>
-      <w:proofErr w:type="spellStart"/>
       <w:r>
         <w:rPr>
           <w:b/>
@@ -237,7 +217,6 @@
         </w:rPr>
         <w:t>Ptsy</w:t>
       </w:r>
-      <w:proofErr w:type="spellEnd"/>
       <w:r>
         <w:rPr>
           <w:lang w:val="es-CL"/>
@@ -248,44 +227,15 @@
         <w:rPr>
           <w:lang w:val="es-CL"/>
         </w:rPr>
-        <w:t xml:space="preserve">es el </w:t>
-      </w:r>
-      <w:proofErr w:type="spellStart"/>
-      <w:r>
-        <w:rPr>
-          <w:lang w:val="es-CL"/>
-        </w:rPr>
-        <w:t>breakeven</w:t>
-      </w:r>
-      <w:proofErr w:type="spellEnd"/>
-      <w:r>
-        <w:rPr>
-          <w:lang w:val="es-CL"/>
-        </w:rPr>
-        <w:t xml:space="preserve"> de los puntos forward del día anterior. Es el </w:t>
-      </w:r>
-      <w:proofErr w:type="spellStart"/>
-      <w:r>
-        <w:rPr>
-          <w:lang w:val="es-CL"/>
-        </w:rPr>
-        <w:t>closing</w:t>
-      </w:r>
-      <w:proofErr w:type="spellEnd"/>
-      <w:r>
-        <w:rPr>
-          <w:lang w:val="es-CL"/>
-        </w:rPr>
-        <w:t xml:space="preserve"> de ayer, ajustado por el cambio de días calendario.</w:t>
-      </w:r>
-    </w:p>
-    <w:p>
-      <w:pPr>
-        <w:rPr>
-          <w:lang w:val="es-CL"/>
-        </w:rPr>
-      </w:pPr>
-      <w:proofErr w:type="spellStart"/>
+        <w:t>es el breakeven de los puntos forward del día anterior. Es el closing de ayer, ajustado por el cambio de días calendario.</w:t>
+      </w:r>
+    </w:p>
+    <w:p>
+      <w:pPr>
+        <w:rPr>
+          <w:lang w:val="es-CL"/>
+        </w:rPr>
+      </w:pPr>
       <w:r>
         <w:rPr>
           <w:b/>
@@ -294,26 +244,11 @@
         </w:rPr>
         <w:t>Pts</w:t>
       </w:r>
-      <w:proofErr w:type="spellEnd"/>
-      <w:r>
-        <w:rPr>
-          <w:lang w:val="es-CL"/>
-        </w:rPr>
-        <w:t xml:space="preserve">: </w:t>
-      </w:r>
-      <w:proofErr w:type="spellStart"/>
-      <w:r>
-        <w:rPr>
-          <w:lang w:val="es-CL"/>
-        </w:rPr>
-        <w:t>ptos</w:t>
-      </w:r>
-      <w:proofErr w:type="spellEnd"/>
-      <w:r>
-        <w:rPr>
-          <w:lang w:val="es-CL"/>
-        </w:rPr>
-        <w:t xml:space="preserve"> forward actuales. Columna e</w:t>
+      <w:r>
+        <w:rPr>
+          <w:lang w:val="es-CL"/>
+        </w:rPr>
+        <w:t>: ptos forward actuales. Columna e</w:t>
       </w:r>
       <w:r>
         <w:rPr>
@@ -323,14 +258,23 @@
       </w:r>
     </w:p>
     <w:p>
+      <w:pPr>
+        <w:rPr>
+          <w:lang w:val="es-CL"/>
+        </w:rPr>
+      </w:pPr>
       <w:r>
         <w:rPr>
           <w:b/>
           <w:bCs/>
+          <w:lang w:val="es-CL"/>
         </w:rPr>
         <w:t>+-</w:t>
       </w:r>
       <w:r>
+        <w:rPr>
+          <w:lang w:val="es-CL"/>
+        </w:rPr>
         <w:t>:</w:t>
       </w:r>
     </w:p>
@@ -340,7 +284,6 @@
           <w:lang w:val="es-CL"/>
         </w:rPr>
       </w:pPr>
-      <w:proofErr w:type="spellStart"/>
       <w:r>
         <w:rPr>
           <w:lang w:val="es-CL"/>
@@ -353,7 +296,6 @@
         </w:rPr>
         <w:t>cam</w:t>
       </w:r>
-      <w:proofErr w:type="spellEnd"/>
       <w:r>
         <w:rPr>
           <w:lang w:val="es-CL"/>
@@ -367,67 +309,58 @@
           <w:lang w:val="es-CL"/>
         </w:rPr>
       </w:pPr>
-      <w:proofErr w:type="spellStart"/>
       <w:r>
         <w:rPr>
           <w:lang w:val="es-CL"/>
         </w:rPr>
         <w:t>Ilib</w:t>
       </w:r>
-      <w:proofErr w:type="spellEnd"/>
-    </w:p>
-    <w:p>
-      <w:pPr>
-        <w:rPr>
-          <w:lang w:val="es-CL"/>
-        </w:rPr>
-      </w:pPr>
-      <w:proofErr w:type="spellStart"/>
+    </w:p>
+    <w:p>
+      <w:pPr>
+        <w:rPr>
+          <w:lang w:val="es-CL"/>
+        </w:rPr>
+      </w:pPr>
       <w:r>
         <w:rPr>
           <w:lang w:val="es-CL"/>
         </w:rPr>
         <w:t>Icamos</w:t>
       </w:r>
-      <w:proofErr w:type="spellEnd"/>
-    </w:p>
-    <w:p>
-      <w:pPr>
-        <w:rPr>
-          <w:lang w:val="es-CL"/>
-        </w:rPr>
-      </w:pPr>
-      <w:proofErr w:type="spellStart"/>
+    </w:p>
+    <w:p>
+      <w:pPr>
+        <w:rPr>
+          <w:lang w:val="es-CL"/>
+        </w:rPr>
+      </w:pPr>
       <w:r>
         <w:rPr>
           <w:lang w:val="es-CL"/>
         </w:rPr>
         <w:t>Fra</w:t>
       </w:r>
-      <w:proofErr w:type="spellEnd"/>
-    </w:p>
-    <w:p>
-      <w:pPr>
-        <w:rPr>
-          <w:lang w:val="es-CL"/>
-        </w:rPr>
-      </w:pPr>
-      <w:proofErr w:type="spellStart"/>
+    </w:p>
+    <w:p>
+      <w:pPr>
+        <w:rPr>
+          <w:lang w:val="es-CL"/>
+        </w:rPr>
+      </w:pPr>
       <w:r>
         <w:rPr>
           <w:lang w:val="es-CL"/>
         </w:rPr>
         <w:t>Basis</w:t>
       </w:r>
-      <w:proofErr w:type="spellEnd"/>
-    </w:p>
-    <w:p>
-      <w:pPr>
-        <w:rPr>
-          <w:lang w:val="es-CL"/>
-        </w:rPr>
-      </w:pPr>
-      <w:proofErr w:type="spellStart"/>
+    </w:p>
+    <w:p>
+      <w:pPr>
+        <w:rPr>
+          <w:lang w:val="es-CL"/>
+        </w:rPr>
+      </w:pPr>
       <w:r>
         <w:rPr>
           <w:lang w:val="es-CL"/>
@@ -440,15 +373,13 @@
         </w:rPr>
         <w:t>ts</w:t>
       </w:r>
-      <w:proofErr w:type="spellEnd"/>
-    </w:p>
-    <w:p>
-      <w:pPr>
-        <w:rPr>
-          <w:lang w:val="es-CL"/>
-        </w:rPr>
-      </w:pPr>
-      <w:proofErr w:type="spellStart"/>
+    </w:p>
+    <w:p>
+      <w:pPr>
+        <w:rPr>
+          <w:lang w:val="es-CL"/>
+        </w:rPr>
+      </w:pPr>
       <w:r>
         <w:rPr>
           <w:lang w:val="es-CL"/>
@@ -461,7 +392,6 @@
         </w:rPr>
         <w:t>bsis</w:t>
       </w:r>
-      <w:proofErr w:type="spellEnd"/>
     </w:p>
     <w:p>
       <w:pPr>
@@ -488,7 +418,6 @@
           <w:szCs w:val="36"/>
           <w:lang w:val="es-CL"/>
         </w:rPr>
-        <w:lastRenderedPageBreak/>
         <w:t>Calculadora</w:t>
       </w:r>
     </w:p>
@@ -518,8 +447,6 @@
           <w:lang w:val="es-CL"/>
         </w:rPr>
       </w:pPr>
-      <w:bookmarkStart w:id="0" w:name="_GoBack"/>
-      <w:bookmarkEnd w:id="0"/>
     </w:p>
     <w:p>
       <w:pPr>

</xml_diff>